<commit_message>
Aufgabe 2: Video bis Minute 29
</commit_message>
<xml_diff>
--- a/02_Codeversionierung/Mitschrift.docx
+++ b/02_Codeversionierung/Mitschrift.docx
@@ -554,7 +554,7 @@
               <w:rPr>
                 <w:lang w:val="en-GB"/>
               </w:rPr>
-              <w:t>git commit - a -m „</w:t>
+              <w:t>git commit -a -m „</w:t>
             </w:r>
             <w:proofErr w:type="spellStart"/>
             <w:r>
@@ -1650,9 +1650,9 @@
           <w:lang w:val="en-GB"/>
         </w:rPr>
         <w:drawing>
-          <wp:inline distT="0" distB="0" distL="0" distR="0" wp14:anchorId="7E876CEB" wp14:editId="2C6A7D17">
-            <wp:extent cx="5334744" cy="476316"/>
-            <wp:effectExtent l="0" t="0" r="0" b="0"/>
+          <wp:inline distT="0" distB="0" distL="0" distR="0" wp14:anchorId="7E876CEB" wp14:editId="691ACAD9">
+            <wp:extent cx="4206240" cy="375557"/>
+            <wp:effectExtent l="0" t="0" r="3810" b="5715"/>
             <wp:docPr id="4" name="Grafik 4"/>
             <wp:cNvGraphicFramePr>
               <a:graphicFrameLocks xmlns:a="http://schemas.openxmlformats.org/drawingml/2006/main" noChangeAspect="1"/>
@@ -1673,7 +1673,7 @@
                   <pic:spPr>
                     <a:xfrm>
                       <a:off x="0" y="0"/>
-                      <a:ext cx="5334744" cy="476316"/>
+                      <a:ext cx="4270059" cy="381255"/>
                     </a:xfrm>
                     <a:prstGeom prst="rect">
                       <a:avLst/>

</xml_diff>